<commit_message>
UPDATE: TFG_GESTOR DE INCIDENCIAS
</commit_message>
<xml_diff>
--- a/TFG_GESTOR DE INCIDENCIAS.docx
+++ b/TFG_GESTOR DE INCIDENCIAS.docx
@@ -439,6 +439,14 @@
                 <w:szCs w:val="28"/>
               </w:rPr>
             </w:pPr>
+            <w:r>
+              <w:rPr>
+                <w:rFonts w:asciiTheme="majorHAnsi" w:hAnsiTheme="majorHAnsi" w:cs="Tahoma"/>
+                <w:sz w:val="24"/>
+                <w:szCs w:val="28"/>
+              </w:rPr>
+              <w:t>Francisco Aliseda Polanco</w:t>
+            </w:r>
           </w:p>
         </w:tc>
       </w:tr>
@@ -2411,21 +2419,7 @@
             <w:rStyle w:val="Hipervnculo"/>
             <w:noProof/>
           </w:rPr>
-          <w:t>5.</w:t>
-        </w:r>
-        <w:r>
-          <w:rPr>
-            <w:rStyle w:val="Hipervnculo"/>
-            <w:noProof/>
-          </w:rPr>
-          <w:t>4</w:t>
-        </w:r>
-        <w:r>
-          <w:rPr>
-            <w:rStyle w:val="Hipervnculo"/>
-            <w:noProof/>
-          </w:rPr>
-          <w:t>.</w:t>
+          <w:t>5.4.</w:t>
         </w:r>
         <w:r>
           <w:rPr>
@@ -3507,13 +3501,7 @@
         </w:numPr>
       </w:pPr>
       <w:r>
-        <w:t xml:space="preserve">Para el Cliente: Se ofrece transparencia y autonomía. El cliente puede reportar incidencias (como falta de </w:t>
-      </w:r>
-      <w:r>
-        <w:t>toallas</w:t>
-      </w:r>
-      <w:r>
-        <w:t xml:space="preserve"> o sábanas rotas) a través de un formulario estandarizado, adjuntando evidencias multimedia, y consultar el historial y estado de sus peticiones (Abierta, Asignada, Cerrada) sin necesidad de llamadas telefónicas.</w:t>
+        <w:t>Para el Cliente: Se ofrece transparencia y autonomía. El cliente puede reportar incidencias (como falta de toallas o sábanas rotas) a través de un formulario estandarizado, adjuntando evidencias multimedia, y consultar el historial y estado de sus peticiones (Abierta, Asignada, Cerrada) sin necesidad de llamadas telefónicas.</w:t>
       </w:r>
     </w:p>
     <w:p>
@@ -3560,10 +3548,7 @@
         </w:numPr>
       </w:pPr>
       <w:r>
-        <w:t>De la gestión manual a la digitalización de procesos</w:t>
-      </w:r>
-      <w:r>
-        <w:t>:</w:t>
+        <w:t>De la gestión manual a la digitalización de procesos:</w:t>
       </w:r>
     </w:p>
     <w:p>
@@ -5243,6 +5228,9 @@
         <w:ind w:left="-426"/>
       </w:pPr>
       <w:r>
+        <w:rPr>
+          <w:noProof/>
+        </w:rPr>
         <w:lastRenderedPageBreak/>
         <w:drawing>
           <wp:inline distT="0" distB="0" distL="0" distR="0" wp14:anchorId="6A1F6B67" wp14:editId="2C6E29B5">
@@ -5466,13 +5454,7 @@
         <w:t>A</w:t>
       </w:r>
       <w:r>
-        <w:t xml:space="preserve">" para Hotel </w:t>
-      </w:r>
-      <w:r>
-        <w:t>Aguamarina</w:t>
-      </w:r>
-      <w:r>
-        <w:t>). Este elemento es interactivo: al pulsarlo, despliega un menú con las opciones "Perfil" y "Cerrar Sesión".</w:t>
+        <w:t>" para Hotel Aguamarina). Este elemento es interactivo: al pulsarlo, despliega un menú con las opciones "Perfil" y "Cerrar Sesión".</w:t>
       </w:r>
     </w:p>
     <w:p>
@@ -5796,13 +5778,7 @@
     </w:p>
     <w:p>
       <w:r>
-        <w:t>Tras la finalización del diseño y desarrollo del sistema ERP</w:t>
-      </w:r>
-      <w:r>
-        <w:t>,</w:t>
-      </w:r>
-      <w:r>
-        <w:t xml:space="preserve"> se pueden extraer las siguientes conclusiones en relación con los objetivos planteados inicialmente:</w:t>
+        <w:t>Tras la finalización del diseño y desarrollo del sistema ERP, se pueden extraer las siguientes conclusiones en relación con los objetivos planteados inicialmente:</w:t>
       </w:r>
     </w:p>
     <w:p>
@@ -6113,21 +6089,7 @@
             <w:rStyle w:val="Hipervnculo"/>
             <w:lang w:val="en-GB"/>
           </w:rPr>
-          <w:t>https://r</w:t>
-        </w:r>
-        <w:r>
-          <w:rPr>
-            <w:rStyle w:val="Hipervnculo"/>
-            <w:lang w:val="en-GB"/>
-          </w:rPr>
-          <w:t>e</w:t>
-        </w:r>
-        <w:r>
-          <w:rPr>
-            <w:rStyle w:val="Hipervnculo"/>
-            <w:lang w:val="en-GB"/>
-          </w:rPr>
-          <w:t>act.dev/</w:t>
+          <w:t>https://react.dev/</w:t>
         </w:r>
       </w:hyperlink>
     </w:p>
@@ -6210,14 +6172,20 @@
       <w:pPr>
         <w:spacing w:before="0" w:after="0" w:line="240" w:lineRule="auto"/>
         <w:jc w:val="left"/>
-      </w:pPr>
-      <w:r>
         <w:rPr>
           <w:lang w:val="en-GB"/>
         </w:rPr>
+      </w:pPr>
+      <w:r>
+        <w:rPr>
+          <w:lang w:val="en-GB"/>
+        </w:rPr>
         <w:t xml:space="preserve">[5] Schwaber, K., &amp; Sutherland, J. (2020). The Scrum Guide. </w:t>
       </w:r>
       <w:r>
+        <w:rPr>
+          <w:lang w:val="en-GB"/>
+        </w:rPr>
         <w:t>Scrum.org.</w:t>
       </w:r>
     </w:p>
@@ -6225,6 +6193,9 @@
       <w:pPr>
         <w:spacing w:before="0" w:after="0" w:line="240" w:lineRule="auto"/>
         <w:jc w:val="left"/>
+        <w:rPr>
+          <w:lang w:val="en-GB"/>
+        </w:rPr>
       </w:pPr>
     </w:p>
     <w:p>
@@ -6233,6 +6204,9 @@
         <w:jc w:val="left"/>
       </w:pPr>
       <w:r>
+        <w:rPr>
+          <w:lang w:val="en-GB"/>
+        </w:rPr>
         <w:t xml:space="preserve">[6] MDN Web Docs. (2025). </w:t>
       </w:r>
       <w:r>
@@ -6249,19 +6223,7 @@
           <w:rPr>
             <w:rStyle w:val="Hipervnculo"/>
           </w:rPr>
-          <w:t>https://developer.mozilla.o</w:t>
-        </w:r>
-        <w:r>
-          <w:rPr>
-            <w:rStyle w:val="Hipervnculo"/>
-          </w:rPr>
-          <w:t>r</w:t>
-        </w:r>
-        <w:r>
-          <w:rPr>
-            <w:rStyle w:val="Hipervnculo"/>
-          </w:rPr>
-          <w:t>g/</w:t>
+          <w:t>https://developer.mozilla.org/</w:t>
         </w:r>
       </w:hyperlink>
       <w:r>
@@ -11096,6 +11058,7 @@
   <w:style w:type="character" w:default="1" w:styleId="Fuentedeprrafopredeter">
     <w:name w:val="Default Paragraph Font"/>
     <w:uiPriority w:val="1"/>
+    <w:semiHidden/>
     <w:unhideWhenUsed/>
   </w:style>
   <w:style w:type="table" w:default="1" w:styleId="Tablanormal">
@@ -12167,10 +12130,6 @@
 </file>
 
 <file path=customXml/item1.xml><?xml version="1.0" encoding="utf-8"?>
-<b:Sources xmlns:b="http://schemas.openxmlformats.org/officeDocument/2006/bibliography" xmlns="http://schemas.openxmlformats.org/officeDocument/2006/bibliography" SelectedStyle="\APASixthEditionOfficeOnline.xsl" StyleName="APA" Version="6"/>
-</file>
-
-<file path=customXml/item2.xml><?xml version="1.0" encoding="utf-8"?>
 <?mso-contentType ?>
 <FormTemplates xmlns="http://schemas.microsoft.com/sharepoint/v3/contenttype/forms">
   <Display>DocumentLibraryForm</Display>
@@ -12179,19 +12138,11 @@
 </FormTemplates>
 </file>
 
-<file path=customXml/item3.xml><?xml version="1.0" encoding="utf-8"?>
-<p:properties xmlns:p="http://schemas.microsoft.com/office/2006/metadata/properties" xmlns:xsi="http://www.w3.org/2001/XMLSchema-instance" xmlns:pc="http://schemas.microsoft.com/office/infopath/2007/PartnerControls">
-  <documentManagement>
-    <_Flow_SignoffStatus xmlns="27c1adeb-3674-457c-b08c-8a73f31b6e23" xsi:nil="true"/>
-    <lcf76f155ced4ddcb4097134ff3c332f xmlns="27c1adeb-3674-457c-b08c-8a73f31b6e23">
-      <Terms xmlns="http://schemas.microsoft.com/office/infopath/2007/PartnerControls"/>
-    </lcf76f155ced4ddcb4097134ff3c332f>
-    <TaxCatchAll xmlns="0a70e875-3d35-4be2-921f-7117c31bab9b" xsi:nil="true"/>
-  </documentManagement>
-</p:properties>
+<file path=customXml/item2.xml><?xml version="1.0" encoding="utf-8"?>
+<b:Sources xmlns:b="http://schemas.openxmlformats.org/officeDocument/2006/bibliography" xmlns="http://schemas.openxmlformats.org/officeDocument/2006/bibliography" SelectedStyle="\APASixthEditionOfficeOnline.xsl" StyleName="APA" Version="6"/>
 </file>
 
-<file path=customXml/item4.xml><?xml version="1.0" encoding="utf-8"?>
+<file path=customXml/item3.xml><?xml version="1.0" encoding="utf-8"?>
 <ct:contentTypeSchema xmlns:ct="http://schemas.microsoft.com/office/2006/metadata/contentType" xmlns:ma="http://schemas.microsoft.com/office/2006/metadata/properties/metaAttributes" ct:_="" ma:_="" ma:contentTypeName="Documento" ma:contentTypeID="0x010100DF3D7C797EA12745A270EF30E38719B9" ma:contentTypeVersion="19" ma:contentTypeDescription="Crear nuevo documento." ma:contentTypeScope="" ma:versionID="227b02526234ef39b0b78895a9d90cf5">
   <xsd:schema xmlns:xsd="http://www.w3.org/2001/XMLSchema" xmlns:xs="http://www.w3.org/2001/XMLSchema" xmlns:p="http://schemas.microsoft.com/office/2006/metadata/properties" xmlns:ns2="0a70e875-3d35-4be2-921f-7117c31bab9b" xmlns:ns3="27c1adeb-3674-457c-b08c-8a73f31b6e23" targetNamespace="http://schemas.microsoft.com/office/2006/metadata/properties" ma:root="true" ma:fieldsID="3c939c8607e2f594db8bbb23634dd059" ns2:_="" ns3:_="">
     <xsd:import namespace="0a70e875-3d35-4be2-921f-7117c31bab9b"/>
@@ -12452,7 +12403,27 @@
 </ct:contentTypeSchema>
 </file>
 
+<file path=customXml/item4.xml><?xml version="1.0" encoding="utf-8"?>
+<p:properties xmlns:p="http://schemas.microsoft.com/office/2006/metadata/properties" xmlns:xsi="http://www.w3.org/2001/XMLSchema-instance" xmlns:pc="http://schemas.microsoft.com/office/infopath/2007/PartnerControls">
+  <documentManagement>
+    <_Flow_SignoffStatus xmlns="27c1adeb-3674-457c-b08c-8a73f31b6e23" xsi:nil="true"/>
+    <lcf76f155ced4ddcb4097134ff3c332f xmlns="27c1adeb-3674-457c-b08c-8a73f31b6e23">
+      <Terms xmlns="http://schemas.microsoft.com/office/infopath/2007/PartnerControls"/>
+    </lcf76f155ced4ddcb4097134ff3c332f>
+    <TaxCatchAll xmlns="0a70e875-3d35-4be2-921f-7117c31bab9b" xsi:nil="true"/>
+  </documentManagement>
+</p:properties>
+</file>
+
 <file path=customXml/itemProps1.xml><?xml version="1.0" encoding="utf-8"?>
+<ds:datastoreItem xmlns:ds="http://schemas.openxmlformats.org/officeDocument/2006/customXml" ds:itemID="{4815F0AA-4D0E-4058-8F84-04FCDA85F909}">
+  <ds:schemaRefs>
+    <ds:schemaRef ds:uri="http://schemas.microsoft.com/sharepoint/v3/contenttype/forms"/>
+  </ds:schemaRefs>
+</ds:datastoreItem>
+</file>
+
+<file path=customXml/itemProps2.xml><?xml version="1.0" encoding="utf-8"?>
 <ds:datastoreItem xmlns:ds="http://schemas.openxmlformats.org/officeDocument/2006/customXml" ds:itemID="{EFBD9E95-E052-4BB0-BF26-B696603D1D82}">
   <ds:schemaRefs>
     <ds:schemaRef ds:uri="http://schemas.openxmlformats.org/officeDocument/2006/bibliography"/>
@@ -12460,26 +12431,7 @@
 </ds:datastoreItem>
 </file>
 
-<file path=customXml/itemProps2.xml><?xml version="1.0" encoding="utf-8"?>
-<ds:datastoreItem xmlns:ds="http://schemas.openxmlformats.org/officeDocument/2006/customXml" ds:itemID="{4815F0AA-4D0E-4058-8F84-04FCDA85F909}">
-  <ds:schemaRefs>
-    <ds:schemaRef ds:uri="http://schemas.microsoft.com/sharepoint/v3/contenttype/forms"/>
-  </ds:schemaRefs>
-</ds:datastoreItem>
-</file>
-
 <file path=customXml/itemProps3.xml><?xml version="1.0" encoding="utf-8"?>
-<ds:datastoreItem xmlns:ds="http://schemas.openxmlformats.org/officeDocument/2006/customXml" ds:itemID="{190F76A3-F775-41E3-8F5B-DB8F24F65EEC}">
-  <ds:schemaRefs>
-    <ds:schemaRef ds:uri="http://schemas.microsoft.com/office/2006/metadata/properties"/>
-    <ds:schemaRef ds:uri="http://schemas.microsoft.com/office/infopath/2007/PartnerControls"/>
-    <ds:schemaRef ds:uri="27c1adeb-3674-457c-b08c-8a73f31b6e23"/>
-    <ds:schemaRef ds:uri="0a70e875-3d35-4be2-921f-7117c31bab9b"/>
-  </ds:schemaRefs>
-</ds:datastoreItem>
-</file>
-
-<file path=customXml/itemProps4.xml><?xml version="1.0" encoding="utf-8"?>
 <ds:datastoreItem xmlns:ds="http://schemas.openxmlformats.org/officeDocument/2006/customXml" ds:itemID="{01AECA5D-E23A-4DA1-91F5-B7AE275453B6}">
   <ds:schemaRefs>
     <ds:schemaRef ds:uri="http://schemas.microsoft.com/office/2006/metadata/contentType"/>
@@ -12498,6 +12450,17 @@
 </ds:datastoreItem>
 </file>
 
+<file path=customXml/itemProps4.xml><?xml version="1.0" encoding="utf-8"?>
+<ds:datastoreItem xmlns:ds="http://schemas.openxmlformats.org/officeDocument/2006/customXml" ds:itemID="{190F76A3-F775-41E3-8F5B-DB8F24F65EEC}">
+  <ds:schemaRefs>
+    <ds:schemaRef ds:uri="http://schemas.microsoft.com/office/2006/metadata/properties"/>
+    <ds:schemaRef ds:uri="http://schemas.microsoft.com/office/infopath/2007/PartnerControls"/>
+    <ds:schemaRef ds:uri="27c1adeb-3674-457c-b08c-8a73f31b6e23"/>
+    <ds:schemaRef ds:uri="0a70e875-3d35-4be2-921f-7117c31bab9b"/>
+  </ds:schemaRefs>
+</ds:datastoreItem>
+</file>
+
 <file path=docMetadata/LabelInfo.xml><?xml version="1.0" encoding="utf-8"?>
 <clbl:labelList xmlns:clbl="http://schemas.microsoft.com/office/2020/mipLabelMetadata">
   <clbl:label id="{0361ecad-3f61-4749-aa5c-87fde47ef9ad}" enabled="1" method="Standard" siteId="{22c8b4a4-d926-43b2-bcc7-87b998590b47}" contentBits="0" removed="0"/>

</xml_diff>